<commit_message>
modification apres stash sallem  fichier1
</commit_message>
<xml_diff>
--- a/fichier1.docx
+++ b/fichier1.docx
@@ -18,6 +18,7 @@
     <w:p>
       <w:pPr>
         <w:rPr>
+          <w:rtl/>
           <w:lang w:val="fr-FR"/>
         </w:rPr>
       </w:pPr>
@@ -26,6 +27,21 @@
           <w:lang w:val="fr-FR"/>
         </w:rPr>
         <w:t xml:space="preserve">Hello Kity </w:t>
+      </w:r>
+    </w:p>
+    <w:p>
+      <w:pPr>
+        <w:rPr>
+          <w:lang w:val="fr-FR"/>
+        </w:rPr>
+      </w:pPr>
+      <w:r>
+        <w:rPr>
+          <w:rFonts w:hint="cs"/>
+          <w:rtl/>
+          <w:lang w:val="fr-FR"/>
+        </w:rPr>
+        <w:t>سلام</w:t>
       </w:r>
       <w:bookmarkStart w:id="0" w:name="_GoBack"/>
       <w:bookmarkEnd w:id="0"/>

</xml_diff>